<commit_message>
Aprobación de Plan de Gestión de Costes, Linea Base de Costes y Estimación de Costes
</commit_message>
<xml_diff>
--- a/Source/Plan_De_Proyecto/Ultimos_Cambios/EstimaciónDeCostes.CIT@MEDICA.06-11-2022.v1.0.docx
+++ b/Source/Plan_De_Proyecto/Ultimos_Cambios/EstimaciónDeCostes.CIT@MEDICA.06-11-2022.v1.0.docx
@@ -811,7 +811,7 @@
           </w:tcPr>
           <w:p>
             <w:r>
-              <w:t>Diego Jesús Díaz López</w:t>
+              <w:t>Todos</w:t>
             </w:r>
           </w:p>
         </w:tc>
@@ -842,7 +842,13 @@
           </w:tcPr>
           <w:p>
             <w:r>
-              <w:t>02/11/2022</w:t>
+              <w:t>0</w:t>
+            </w:r>
+            <w:r>
+              <w:t>6</w:t>
+            </w:r>
+            <w:r>
+              <w:t>/11/2022</w:t>
             </w:r>
           </w:p>
         </w:tc>
@@ -909,6 +915,11 @@
       <w:bookmarkStart w:id="1" w:name="_Toc115613416"/>
     </w:p>
     <w:bookmarkEnd w:id="1"/>
+    <w:p>
+      <w:pPr>
+        <w:pStyle w:val="Ttulo1"/>
+      </w:pPr>
+    </w:p>
     <w:p>
       <w:pPr>
         <w:pStyle w:val="Ttulo1"/>
@@ -13606,12 +13617,6 @@
 </file>
 
 <file path=customXml/item1.xml><?xml version="1.0" encoding="utf-8"?>
-<p:properties xmlns:p="http://schemas.microsoft.com/office/2006/metadata/properties" xmlns:xsi="http://www.w3.org/2001/XMLSchema-instance" xmlns:pc="http://schemas.microsoft.com/office/infopath/2007/PartnerControls">
-  <documentManagement/>
-</p:properties>
-</file>
-
-<file path=customXml/item2.xml><?xml version="1.0" encoding="utf-8"?>
 <?mso-contentType ?>
 <FormTemplates xmlns="http://schemas.microsoft.com/sharepoint/v3/contenttype/forms">
   <Display>DocumentLibraryForm</Display>
@@ -13620,11 +13625,13 @@
 </FormTemplates>
 </file>
 
-<file path=customXml/item3.xml><?xml version="1.0" encoding="utf-8"?>
-<b:Sources xmlns:b="http://schemas.openxmlformats.org/officeDocument/2006/bibliography" xmlns="http://schemas.openxmlformats.org/officeDocument/2006/bibliography" SelectedStyle="\APA.XSL" StyleName="APA"/>
+<file path=customXml/item2.xml><?xml version="1.0" encoding="utf-8"?>
+<p:properties xmlns:p="http://schemas.microsoft.com/office/2006/metadata/properties" xmlns:xsi="http://www.w3.org/2001/XMLSchema-instance" xmlns:pc="http://schemas.microsoft.com/office/infopath/2007/PartnerControls">
+  <documentManagement/>
+</p:properties>
 </file>
 
-<file path=customXml/item4.xml><?xml version="1.0" encoding="utf-8"?>
+<file path=customXml/item3.xml><?xml version="1.0" encoding="utf-8"?>
 <ct:contentTypeSchema xmlns:ct="http://schemas.microsoft.com/office/2006/metadata/contentType" xmlns:ma="http://schemas.microsoft.com/office/2006/metadata/properties/metaAttributes" ct:_="" ma:_="" ma:contentTypeName="Documento" ma:contentTypeID="0x0101003C0A2D6CE532BF449905C3D0218DEE5B" ma:contentTypeVersion="10" ma:contentTypeDescription="Crear nuevo documento." ma:contentTypeScope="" ma:versionID="c12dfb7ce5d5c14d9a5dcfa019990f10">
   <xsd:schema xmlns:xsd="http://www.w3.org/2001/XMLSchema" xmlns:xs="http://www.w3.org/2001/XMLSchema" xmlns:p="http://schemas.microsoft.com/office/2006/metadata/properties" xmlns:ns3="b56000f1-d2b9-4e0c-9d8e-dd0f1117859c" targetNamespace="http://schemas.microsoft.com/office/2006/metadata/properties" ma:root="true" ma:fieldsID="aba827ecd8256b24b8e391be9be5d901" ns3:_="">
     <xsd:import namespace="b56000f1-d2b9-4e0c-9d8e-dd0f1117859c"/>
@@ -13808,7 +13815,19 @@
 </ct:contentTypeSchema>
 </file>
 
+<file path=customXml/item4.xml><?xml version="1.0" encoding="utf-8"?>
+<b:Sources xmlns:b="http://schemas.openxmlformats.org/officeDocument/2006/bibliography" xmlns="http://schemas.openxmlformats.org/officeDocument/2006/bibliography" SelectedStyle="\APA.XSL" StyleName="APA"/>
+</file>
+
 <file path=customXml/itemProps1.xml><?xml version="1.0" encoding="utf-8"?>
+<ds:datastoreItem xmlns:ds="http://schemas.openxmlformats.org/officeDocument/2006/customXml" ds:itemID="{874732F2-D611-4D32-92B8-65C31EBD0262}">
+  <ds:schemaRefs>
+    <ds:schemaRef ds:uri="http://schemas.microsoft.com/sharepoint/v3/contenttype/forms"/>
+  </ds:schemaRefs>
+</ds:datastoreItem>
+</file>
+
+<file path=customXml/itemProps2.xml><?xml version="1.0" encoding="utf-8"?>
 <ds:datastoreItem xmlns:ds="http://schemas.openxmlformats.org/officeDocument/2006/customXml" ds:itemID="{09FD9BE0-BA75-4C7F-AFEE-F1A0FE375640}">
   <ds:schemaRefs>
     <ds:schemaRef ds:uri="http://schemas.microsoft.com/office/2006/metadata/properties"/>
@@ -13817,23 +13836,7 @@
 </ds:datastoreItem>
 </file>
 
-<file path=customXml/itemProps2.xml><?xml version="1.0" encoding="utf-8"?>
-<ds:datastoreItem xmlns:ds="http://schemas.openxmlformats.org/officeDocument/2006/customXml" ds:itemID="{874732F2-D611-4D32-92B8-65C31EBD0262}">
-  <ds:schemaRefs>
-    <ds:schemaRef ds:uri="http://schemas.microsoft.com/sharepoint/v3/contenttype/forms"/>
-  </ds:schemaRefs>
-</ds:datastoreItem>
-</file>
-
 <file path=customXml/itemProps3.xml><?xml version="1.0" encoding="utf-8"?>
-<ds:datastoreItem xmlns:ds="http://schemas.openxmlformats.org/officeDocument/2006/customXml" ds:itemID="{85798565-9D83-4852-9D4A-B8F0F2BD5F4D}">
-  <ds:schemaRefs>
-    <ds:schemaRef ds:uri="http://schemas.openxmlformats.org/officeDocument/2006/bibliography"/>
-  </ds:schemaRefs>
-</ds:datastoreItem>
-</file>
-
-<file path=customXml/itemProps4.xml><?xml version="1.0" encoding="utf-8"?>
 <ds:datastoreItem xmlns:ds="http://schemas.openxmlformats.org/officeDocument/2006/customXml" ds:itemID="{043E82AD-98B1-443D-B78F-F4304C6D17F3}">
   <ds:schemaRefs>
     <ds:schemaRef ds:uri="http://schemas.microsoft.com/office/2006/metadata/contentType"/>
@@ -13849,4 +13852,12 @@
     <ds:schemaRef ds:uri="http://schemas.microsoft.com/internal/obd"/>
   </ds:schemaRefs>
 </ds:datastoreItem>
+</file>
+
+<file path=customXml/itemProps4.xml><?xml version="1.0" encoding="utf-8"?>
+<ds:datastoreItem xmlns:ds="http://schemas.openxmlformats.org/officeDocument/2006/customXml" ds:itemID="{85798565-9D83-4852-9D4A-B8F0F2BD5F4D}">
+  <ds:schemaRefs>
+    <ds:schemaRef ds:uri="http://schemas.openxmlformats.org/officeDocument/2006/bibliography"/>
+  </ds:schemaRefs>
+</ds:datastoreItem>
 </file>
</xml_diff>